<commit_message>
Small crud app to understand spring boot REST service
</commit_message>
<xml_diff>
--- a/04-spring-boot-rest-crud-apis/SPRING BOOT REST CRUD APIS.docx
+++ b/04-spring-boot-rest-crud-apis/SPRING BOOT REST CRUD APIS.docx
@@ -35,6 +35,1749 @@
     <w:p>
       <w:pPr>
         <w:spacing w:line="360" w:lineRule="auto"/>
+      </w:pPr>
+      <w:r>
+        <w:t>What are rest services?</w:t>
+      </w:r>
+    </w:p>
+    <w:p>
+      <w:pPr>
+        <w:pStyle w:val="ListParagraph"/>
+        <w:numPr>
+          <w:ilvl w:val="0"/>
+          <w:numId w:val="2"/>
+        </w:numPr>
+        <w:spacing w:line="360" w:lineRule="auto"/>
+      </w:pPr>
+      <w:r>
+        <w:rPr>
+          <w:b/>
+          <w:bCs/>
+          <w:u w:val="single"/>
+        </w:rPr>
+        <w:t>R</w:t>
+      </w:r>
+      <w:r>
+        <w:rPr>
+          <w:b/>
+          <w:bCs/>
+          <w:u w:val="single"/>
+        </w:rPr>
+        <w:t>E</w:t>
+      </w:r>
+      <w:r>
+        <w:t xml:space="preserve">presentational </w:t>
+      </w:r>
+      <w:r>
+        <w:rPr>
+          <w:b/>
+          <w:bCs/>
+          <w:u w:val="single"/>
+        </w:rPr>
+        <w:t>S</w:t>
+      </w:r>
+      <w:r>
+        <w:t xml:space="preserve">tate </w:t>
+      </w:r>
+      <w:r>
+        <w:rPr>
+          <w:b/>
+          <w:bCs/>
+          <w:u w:val="single"/>
+        </w:rPr>
+        <w:t>T</w:t>
+      </w:r>
+      <w:r>
+        <w:t>ransfer = REST</w:t>
+      </w:r>
+    </w:p>
+    <w:p>
+      <w:pPr>
+        <w:pStyle w:val="ListParagraph"/>
+        <w:numPr>
+          <w:ilvl w:val="0"/>
+          <w:numId w:val="2"/>
+        </w:numPr>
+        <w:spacing w:line="360" w:lineRule="auto"/>
+      </w:pPr>
+      <w:r>
+        <w:t xml:space="preserve">We can make REST API calls over </w:t>
+      </w:r>
+      <w:r>
+        <w:t>HTTP.</w:t>
+      </w:r>
+    </w:p>
+    <w:p>
+      <w:pPr>
+        <w:pStyle w:val="ListParagraph"/>
+        <w:numPr>
+          <w:ilvl w:val="0"/>
+          <w:numId w:val="2"/>
+        </w:numPr>
+        <w:spacing w:line="360" w:lineRule="auto"/>
+      </w:pPr>
+      <w:r>
+        <w:t>Lightweight</w:t>
+      </w:r>
+      <w:r>
+        <w:t xml:space="preserve"> approach for communicating between </w:t>
+      </w:r>
+      <w:r>
+        <w:t>applications.</w:t>
+      </w:r>
+    </w:p>
+    <w:p>
+      <w:pPr>
+        <w:pStyle w:val="ListParagraph"/>
+        <w:numPr>
+          <w:ilvl w:val="0"/>
+          <w:numId w:val="2"/>
+        </w:numPr>
+        <w:spacing w:line="360" w:lineRule="auto"/>
+      </w:pPr>
+      <w:r>
+        <w:t xml:space="preserve">Rest is </w:t>
+      </w:r>
+      <w:r>
+        <w:t>language-independent</w:t>
+      </w:r>
+      <w:r>
+        <w:t xml:space="preserve"> so we can use any </w:t>
+      </w:r>
+      <w:r>
+        <w:t>language.</w:t>
+      </w:r>
+    </w:p>
+    <w:p>
+      <w:pPr>
+        <w:pStyle w:val="ListParagraph"/>
+        <w:numPr>
+          <w:ilvl w:val="0"/>
+          <w:numId w:val="2"/>
+        </w:numPr>
+        <w:spacing w:line="360" w:lineRule="auto"/>
+      </w:pPr>
+      <w:r>
+        <w:t>Any programming language on the client and server side is acceptable.</w:t>
+      </w:r>
+    </w:p>
+    <w:p>
+      <w:pPr>
+        <w:pStyle w:val="ListParagraph"/>
+        <w:numPr>
+          <w:ilvl w:val="0"/>
+          <w:numId w:val="2"/>
+        </w:numPr>
+        <w:spacing w:line="360" w:lineRule="auto"/>
+      </w:pPr>
+      <w:r>
+        <w:t>Can use any data format but JSON is mo</w:t>
+      </w:r>
+      <w:r>
+        <w:t>re</w:t>
+      </w:r>
+      <w:r>
+        <w:t xml:space="preserve"> popular</w:t>
+      </w:r>
+      <w:r>
+        <w:t xml:space="preserve"> than XML.</w:t>
+      </w:r>
+      <w:r>
+        <w:t xml:space="preserve"> </w:t>
+      </w:r>
+    </w:p>
+    <w:p>
+      <w:pPr>
+        <w:pStyle w:val="ListParagraph"/>
+        <w:numPr>
+          <w:ilvl w:val="1"/>
+          <w:numId w:val="2"/>
+        </w:numPr>
+        <w:spacing w:line="360" w:lineRule="auto"/>
+      </w:pPr>
+      <w:r>
+        <w:t>JSON JavaScript Object Notation</w:t>
+      </w:r>
+    </w:p>
+    <w:p>
+      <w:pPr>
+        <w:spacing w:line="360" w:lineRule="auto"/>
+      </w:pPr>
+    </w:p>
+    <w:p>
+      <w:pPr>
+        <w:spacing w:line="360" w:lineRule="auto"/>
+      </w:pPr>
+      <w:r>
+        <w:t>What is JSON?</w:t>
+      </w:r>
+    </w:p>
+    <w:p>
+      <w:pPr>
+        <w:pStyle w:val="ListParagraph"/>
+        <w:numPr>
+          <w:ilvl w:val="0"/>
+          <w:numId w:val="2"/>
+        </w:numPr>
+        <w:spacing w:line="360" w:lineRule="auto"/>
+      </w:pPr>
+      <w:r>
+        <w:t xml:space="preserve">JSON </w:t>
+      </w:r>
+      <w:r>
+        <w:t xml:space="preserve">is the </w:t>
+      </w:r>
+      <w:r>
+        <w:t>JavaScript Object Notation</w:t>
+      </w:r>
+    </w:p>
+    <w:p>
+      <w:pPr>
+        <w:pStyle w:val="ListParagraph"/>
+        <w:numPr>
+          <w:ilvl w:val="0"/>
+          <w:numId w:val="2"/>
+        </w:numPr>
+        <w:spacing w:line="360" w:lineRule="auto"/>
+      </w:pPr>
+      <w:r>
+        <w:t>A lightweight data format for storing and exchanging data.</w:t>
+      </w:r>
+    </w:p>
+    <w:p>
+      <w:pPr>
+        <w:pStyle w:val="ListParagraph"/>
+        <w:numPr>
+          <w:ilvl w:val="0"/>
+          <w:numId w:val="2"/>
+        </w:numPr>
+        <w:spacing w:line="360" w:lineRule="auto"/>
+      </w:pPr>
+      <w:r>
+        <w:t>It’s plain text.</w:t>
+      </w:r>
+    </w:p>
+    <w:p>
+      <w:pPr>
+        <w:pStyle w:val="ListParagraph"/>
+        <w:numPr>
+          <w:ilvl w:val="0"/>
+          <w:numId w:val="2"/>
+        </w:numPr>
+        <w:spacing w:line="360" w:lineRule="auto"/>
+      </w:pPr>
+      <w:r>
+        <w:t>Can be used with any programming language not just JavaScript.</w:t>
+      </w:r>
+    </w:p>
+    <w:p>
+      <w:pPr>
+        <w:pStyle w:val="ListParagraph"/>
+        <w:numPr>
+          <w:ilvl w:val="0"/>
+          <w:numId w:val="2"/>
+        </w:numPr>
+        <w:spacing w:line="360" w:lineRule="auto"/>
+      </w:pPr>
+      <w:r>
+        <w:t>Curly braces define objects in JSON.</w:t>
+      </w:r>
+    </w:p>
+    <w:p>
+      <w:pPr>
+        <w:pStyle w:val="ListParagraph"/>
+        <w:numPr>
+          <w:ilvl w:val="0"/>
+          <w:numId w:val="2"/>
+        </w:numPr>
+        <w:spacing w:line="360" w:lineRule="auto"/>
+      </w:pPr>
+      <w:r>
+        <w:t>Object members are name/value pairs delimited by colons.</w:t>
+      </w:r>
+    </w:p>
+    <w:p>
+      <w:pPr>
+        <w:pStyle w:val="ListParagraph"/>
+        <w:numPr>
+          <w:ilvl w:val="0"/>
+          <w:numId w:val="2"/>
+        </w:numPr>
+        <w:spacing w:line="360" w:lineRule="auto"/>
+      </w:pPr>
+      <w:r>
+        <w:t>The name is always in double-quotes.</w:t>
+      </w:r>
+    </w:p>
+    <w:p>
+      <w:pPr>
+        <w:spacing w:line="360" w:lineRule="auto"/>
+      </w:pPr>
+    </w:p>
+    <w:p>
+      <w:pPr>
+        <w:spacing w:line="360" w:lineRule="auto"/>
+      </w:pPr>
+      <w:r>
+        <w:t>Spring Boot REST HTTP Basics</w:t>
+      </w:r>
+    </w:p>
+    <w:p>
+      <w:pPr>
+        <w:pStyle w:val="ListParagraph"/>
+        <w:numPr>
+          <w:ilvl w:val="0"/>
+          <w:numId w:val="2"/>
+        </w:numPr>
+        <w:spacing w:line="360" w:lineRule="auto"/>
+      </w:pPr>
+      <w:r>
+        <w:t>The most common use case for REST is over HTTP</w:t>
+      </w:r>
+    </w:p>
+    <w:p>
+      <w:pPr>
+        <w:pStyle w:val="ListParagraph"/>
+        <w:numPr>
+          <w:ilvl w:val="0"/>
+          <w:numId w:val="2"/>
+        </w:numPr>
+        <w:spacing w:line="360" w:lineRule="auto"/>
+      </w:pPr>
+      <w:r>
+        <w:t>Leverage HTTP methods for CRUD operations</w:t>
+      </w:r>
+    </w:p>
+    <w:p>
+      <w:pPr>
+        <w:pStyle w:val="ListParagraph"/>
+        <w:numPr>
+          <w:ilvl w:val="0"/>
+          <w:numId w:val="2"/>
+        </w:numPr>
+        <w:spacing w:line="360" w:lineRule="auto"/>
+      </w:pPr>
+      <w:r>
+        <w:t xml:space="preserve">HTTP Methods and their </w:t>
+      </w:r>
+      <w:r>
+        <w:t>CRUD operations:</w:t>
+      </w:r>
+    </w:p>
+    <w:p>
+      <w:pPr>
+        <w:pStyle w:val="ListParagraph"/>
+        <w:numPr>
+          <w:ilvl w:val="1"/>
+          <w:numId w:val="2"/>
+        </w:numPr>
+        <w:spacing w:line="360" w:lineRule="auto"/>
+      </w:pPr>
+      <w:r>
+        <w:t>POST request – Create a new entity.</w:t>
+      </w:r>
+    </w:p>
+    <w:p>
+      <w:pPr>
+        <w:pStyle w:val="ListParagraph"/>
+        <w:numPr>
+          <w:ilvl w:val="1"/>
+          <w:numId w:val="2"/>
+        </w:numPr>
+        <w:spacing w:line="360" w:lineRule="auto"/>
+      </w:pPr>
+      <w:r>
+        <w:t>GET request – Read a list of entities or a single entity.</w:t>
+      </w:r>
+    </w:p>
+    <w:p>
+      <w:pPr>
+        <w:pStyle w:val="ListParagraph"/>
+        <w:numPr>
+          <w:ilvl w:val="1"/>
+          <w:numId w:val="2"/>
+        </w:numPr>
+        <w:spacing w:line="360" w:lineRule="auto"/>
+      </w:pPr>
+      <w:r>
+        <w:t>PUT request Update an existing entity.</w:t>
+      </w:r>
+    </w:p>
+    <w:p>
+      <w:pPr>
+        <w:pStyle w:val="ListParagraph"/>
+        <w:numPr>
+          <w:ilvl w:val="1"/>
+          <w:numId w:val="2"/>
+        </w:numPr>
+        <w:spacing w:line="360" w:lineRule="auto"/>
+      </w:pPr>
+      <w:r>
+        <w:t>DELETE request – Delete an existing entity.</w:t>
+      </w:r>
+    </w:p>
+    <w:p>
+      <w:pPr>
+        <w:spacing w:line="360" w:lineRule="auto"/>
+      </w:pPr>
+    </w:p>
+    <w:p>
+      <w:pPr>
+        <w:spacing w:line="360" w:lineRule="auto"/>
+      </w:pPr>
+    </w:p>
+    <w:p>
+      <w:pPr>
+        <w:pStyle w:val="ListParagraph"/>
+        <w:numPr>
+          <w:ilvl w:val="0"/>
+          <w:numId w:val="2"/>
+        </w:numPr>
+        <w:spacing w:line="360" w:lineRule="auto"/>
+      </w:pPr>
+      <w:r>
+        <w:lastRenderedPageBreak/>
+        <w:t>HTTP Request Message</w:t>
+      </w:r>
+    </w:p>
+    <w:p>
+      <w:pPr>
+        <w:pStyle w:val="ListParagraph"/>
+        <w:numPr>
+          <w:ilvl w:val="1"/>
+          <w:numId w:val="2"/>
+        </w:numPr>
+        <w:spacing w:line="360" w:lineRule="auto"/>
+      </w:pPr>
+      <w:r>
+        <w:t>3 main parts:</w:t>
+      </w:r>
+    </w:p>
+    <w:p>
+      <w:pPr>
+        <w:pStyle w:val="ListParagraph"/>
+        <w:numPr>
+          <w:ilvl w:val="2"/>
+          <w:numId w:val="2"/>
+        </w:numPr>
+        <w:spacing w:line="360" w:lineRule="auto"/>
+      </w:pPr>
+      <w:r>
+        <w:t>Request Line – the HTTP command (GET, POST, or DELETE).</w:t>
+      </w:r>
+    </w:p>
+    <w:p>
+      <w:pPr>
+        <w:pStyle w:val="ListParagraph"/>
+        <w:numPr>
+          <w:ilvl w:val="2"/>
+          <w:numId w:val="2"/>
+        </w:numPr>
+        <w:spacing w:line="360" w:lineRule="auto"/>
+      </w:pPr>
+      <w:r>
+        <w:t>Header variables – request metadata which is additional data about the request.</w:t>
+      </w:r>
+    </w:p>
+    <w:p>
+      <w:pPr>
+        <w:pStyle w:val="ListParagraph"/>
+        <w:numPr>
+          <w:ilvl w:val="2"/>
+          <w:numId w:val="2"/>
+        </w:numPr>
+        <w:spacing w:line="360" w:lineRule="auto"/>
+      </w:pPr>
+      <w:r>
+        <w:t>Message body – contents of the message (payload).</w:t>
+      </w:r>
+    </w:p>
+    <w:p>
+      <w:pPr>
+        <w:pStyle w:val="ListParagraph"/>
+        <w:numPr>
+          <w:ilvl w:val="0"/>
+          <w:numId w:val="2"/>
+        </w:numPr>
+        <w:spacing w:line="360" w:lineRule="auto"/>
+      </w:pPr>
+      <w:r>
+        <w:t>HTTP Response message</w:t>
+      </w:r>
+    </w:p>
+    <w:p>
+      <w:pPr>
+        <w:pStyle w:val="ListParagraph"/>
+        <w:numPr>
+          <w:ilvl w:val="1"/>
+          <w:numId w:val="2"/>
+        </w:numPr>
+        <w:spacing w:line="360" w:lineRule="auto"/>
+      </w:pPr>
+      <w:r>
+        <w:t>3 main parts:</w:t>
+      </w:r>
+    </w:p>
+    <w:p>
+      <w:pPr>
+        <w:pStyle w:val="ListParagraph"/>
+        <w:numPr>
+          <w:ilvl w:val="2"/>
+          <w:numId w:val="2"/>
+        </w:numPr>
+        <w:spacing w:line="360" w:lineRule="auto"/>
+      </w:pPr>
+      <w:r>
+        <w:t xml:space="preserve">Request Line – </w:t>
+      </w:r>
+      <w:r>
+        <w:t>Server protocol and status code</w:t>
+      </w:r>
+      <w:r>
+        <w:t xml:space="preserve"> (200, 404, or 500)</w:t>
+      </w:r>
+    </w:p>
+    <w:p>
+      <w:pPr>
+        <w:pStyle w:val="ListParagraph"/>
+        <w:numPr>
+          <w:ilvl w:val="2"/>
+          <w:numId w:val="2"/>
+        </w:numPr>
+        <w:spacing w:line="360" w:lineRule="auto"/>
+      </w:pPr>
+      <w:r>
+        <w:t xml:space="preserve">Header variables – </w:t>
+      </w:r>
+      <w:r>
+        <w:t>response</w:t>
+      </w:r>
+      <w:r>
+        <w:t xml:space="preserve"> metadata</w:t>
+      </w:r>
+      <w:r>
+        <w:t>. What is the content type of the metadata? is it</w:t>
+      </w:r>
+      <w:r>
+        <w:t xml:space="preserve"> </w:t>
+      </w:r>
+      <w:r>
+        <w:t>XML or JSON? What’s the size or length of the data?</w:t>
+      </w:r>
+    </w:p>
+    <w:p>
+      <w:pPr>
+        <w:pStyle w:val="ListParagraph"/>
+        <w:numPr>
+          <w:ilvl w:val="2"/>
+          <w:numId w:val="2"/>
+        </w:numPr>
+        <w:spacing w:line="360" w:lineRule="auto"/>
+      </w:pPr>
+      <w:r>
+        <w:t>Message body – contents of the message (payload).</w:t>
+      </w:r>
+      <w:r>
+        <w:t xml:space="preserve"> Will come back as XML or JSON depending on the server’s</w:t>
+      </w:r>
+      <w:r>
+        <w:t xml:space="preserve"> </w:t>
+      </w:r>
+      <w:r>
+        <w:t>configs.</w:t>
+      </w:r>
+    </w:p>
+    <w:p>
+      <w:pPr>
+        <w:pStyle w:val="ListParagraph"/>
+        <w:numPr>
+          <w:ilvl w:val="1"/>
+          <w:numId w:val="2"/>
+        </w:numPr>
+        <w:spacing w:line="360" w:lineRule="auto"/>
+      </w:pPr>
+      <w:r>
+        <w:t>Status code ranges and their description:</w:t>
+      </w:r>
+    </w:p>
+    <w:p>
+      <w:pPr>
+        <w:pStyle w:val="ListParagraph"/>
+        <w:numPr>
+          <w:ilvl w:val="2"/>
+          <w:numId w:val="2"/>
+        </w:numPr>
+        <w:spacing w:line="360" w:lineRule="auto"/>
+      </w:pPr>
+      <w:r>
+        <w:t>100-199 = Informational</w:t>
+      </w:r>
+    </w:p>
+    <w:p>
+      <w:pPr>
+        <w:pStyle w:val="ListParagraph"/>
+        <w:numPr>
+          <w:ilvl w:val="2"/>
+          <w:numId w:val="2"/>
+        </w:numPr>
+        <w:spacing w:line="360" w:lineRule="auto"/>
+      </w:pPr>
+      <w:r>
+        <w:t xml:space="preserve">200-299 = Successful </w:t>
+      </w:r>
+    </w:p>
+    <w:p>
+      <w:pPr>
+        <w:pStyle w:val="ListParagraph"/>
+        <w:numPr>
+          <w:ilvl w:val="2"/>
+          <w:numId w:val="2"/>
+        </w:numPr>
+        <w:spacing w:line="360" w:lineRule="auto"/>
+      </w:pPr>
+      <w:r>
+        <w:t>300-399 = Redirection</w:t>
+      </w:r>
+    </w:p>
+    <w:p>
+      <w:pPr>
+        <w:pStyle w:val="ListParagraph"/>
+        <w:numPr>
+          <w:ilvl w:val="2"/>
+          <w:numId w:val="2"/>
+        </w:numPr>
+        <w:spacing w:line="360" w:lineRule="auto"/>
+      </w:pPr>
+      <w:r>
+        <w:t>400-499 = Client error</w:t>
+      </w:r>
+    </w:p>
+    <w:p>
+      <w:pPr>
+        <w:pStyle w:val="ListParagraph"/>
+        <w:numPr>
+          <w:ilvl w:val="2"/>
+          <w:numId w:val="2"/>
+        </w:numPr>
+        <w:spacing w:line="360" w:lineRule="auto"/>
+      </w:pPr>
+      <w:r>
+        <w:t>500-599 = Server error</w:t>
+      </w:r>
+    </w:p>
+    <w:p>
+      <w:pPr>
+        <w:spacing w:line="360" w:lineRule="auto"/>
+      </w:pPr>
+      <w:r>
+        <w:t>Postman</w:t>
+      </w:r>
+    </w:p>
+    <w:p>
+      <w:pPr>
+        <w:pStyle w:val="ListParagraph"/>
+        <w:numPr>
+          <w:ilvl w:val="0"/>
+          <w:numId w:val="2"/>
+        </w:numPr>
+        <w:spacing w:line="360" w:lineRule="auto"/>
+      </w:pPr>
+      <w:r>
+        <w:t>Postman</w:t>
+      </w:r>
+    </w:p>
+    <w:p>
+      <w:pPr>
+        <w:pStyle w:val="ListParagraph"/>
+        <w:numPr>
+          <w:ilvl w:val="1"/>
+          <w:numId w:val="2"/>
+        </w:numPr>
+        <w:spacing w:line="360" w:lineRule="auto"/>
+      </w:pPr>
+      <w:r>
+        <w:t>Jsonplaceholder.typicode.com</w:t>
+      </w:r>
+      <w:r>
+        <w:t xml:space="preserve"> – Free fake API for testing and prototyping REST services</w:t>
+      </w:r>
+    </w:p>
+    <w:p>
+      <w:pPr>
+        <w:spacing w:line="360" w:lineRule="auto"/>
+      </w:pPr>
+    </w:p>
+    <w:p>
+      <w:pPr>
+        <w:spacing w:line="360" w:lineRule="auto"/>
+      </w:pPr>
+      <w:r>
+        <w:t>Spring Boot REST Controller</w:t>
+      </w:r>
+    </w:p>
+    <w:p>
+      <w:pPr>
+        <w:pStyle w:val="ListParagraph"/>
+        <w:numPr>
+          <w:ilvl w:val="0"/>
+          <w:numId w:val="2"/>
+        </w:numPr>
+        <w:spacing w:line="360" w:lineRule="auto"/>
+      </w:pPr>
+      <w:r>
+        <w:t>Web browser vs Postman</w:t>
+      </w:r>
+    </w:p>
+    <w:p>
+      <w:pPr>
+        <w:pStyle w:val="ListParagraph"/>
+        <w:numPr>
+          <w:ilvl w:val="1"/>
+          <w:numId w:val="2"/>
+        </w:numPr>
+        <w:spacing w:line="360" w:lineRule="auto"/>
+      </w:pPr>
+      <w:r>
+        <w:t>For simple REST testing for GET requests</w:t>
+      </w:r>
+      <w:r>
+        <w:t>,</w:t>
+      </w:r>
+      <w:r>
+        <w:t xml:space="preserve"> </w:t>
+      </w:r>
+      <w:r>
+        <w:t>they’re</w:t>
+      </w:r>
+      <w:r>
+        <w:t xml:space="preserve"> both </w:t>
+      </w:r>
+      <w:r>
+        <w:t>similar.</w:t>
+      </w:r>
+    </w:p>
+    <w:p>
+      <w:pPr>
+        <w:pStyle w:val="ListParagraph"/>
+        <w:numPr>
+          <w:ilvl w:val="1"/>
+          <w:numId w:val="2"/>
+        </w:numPr>
+        <w:spacing w:line="360" w:lineRule="auto"/>
+      </w:pPr>
+      <w:r>
+        <w:t>The Postman application has much better support for advanced REST testing such as POST, PUT, etc.</w:t>
+      </w:r>
+    </w:p>
+    <w:p>
+      <w:pPr>
+        <w:pStyle w:val="ListParagraph"/>
+        <w:numPr>
+          <w:ilvl w:val="1"/>
+          <w:numId w:val="2"/>
+        </w:numPr>
+        <w:spacing w:line="360" w:lineRule="auto"/>
+      </w:pPr>
+      <w:r>
+        <w:lastRenderedPageBreak/>
+        <w:t xml:space="preserve">Postman is better for </w:t>
+      </w:r>
+      <w:proofErr w:type="spellStart"/>
+      <w:r>
+        <w:t>POSTing</w:t>
+      </w:r>
+      <w:proofErr w:type="spellEnd"/>
+      <w:r>
+        <w:t xml:space="preserve"> JSON data and setting the content type.</w:t>
+      </w:r>
+    </w:p>
+    <w:p>
+      <w:pPr>
+        <w:pStyle w:val="ListParagraph"/>
+        <w:numPr>
+          <w:ilvl w:val="1"/>
+          <w:numId w:val="2"/>
+        </w:numPr>
+        <w:spacing w:line="360" w:lineRule="auto"/>
+      </w:pPr>
+      <w:r>
+        <w:t>Passing HTTP request headers, authentication, etc.…</w:t>
+      </w:r>
+    </w:p>
+    <w:p>
+      <w:pPr>
+        <w:spacing w:line="360" w:lineRule="auto"/>
+      </w:pPr>
+    </w:p>
+    <w:p>
+      <w:pPr>
+        <w:spacing w:line="360" w:lineRule="auto"/>
+      </w:pPr>
+      <w:r>
+        <w:t>Java JSON data binding</w:t>
+      </w:r>
+    </w:p>
+    <w:p>
+      <w:pPr>
+        <w:pStyle w:val="ListParagraph"/>
+        <w:numPr>
+          <w:ilvl w:val="0"/>
+          <w:numId w:val="2"/>
+        </w:numPr>
+        <w:spacing w:line="360" w:lineRule="auto"/>
+      </w:pPr>
+      <w:r>
+        <w:t>Data binding is the process of converting JSON data to JAVA POJO or vice versa.</w:t>
+      </w:r>
+    </w:p>
+    <w:p>
+      <w:pPr>
+        <w:pStyle w:val="ListParagraph"/>
+        <w:numPr>
+          <w:ilvl w:val="0"/>
+          <w:numId w:val="2"/>
+        </w:numPr>
+        <w:spacing w:line="360" w:lineRule="auto"/>
+      </w:pPr>
+      <w:r>
+        <w:t>Java POJO is a plain old Java object or any old Java class.</w:t>
+      </w:r>
+    </w:p>
+    <w:p>
+      <w:pPr>
+        <w:pStyle w:val="ListParagraph"/>
+        <w:numPr>
+          <w:ilvl w:val="0"/>
+          <w:numId w:val="2"/>
+        </w:numPr>
+        <w:spacing w:line="360" w:lineRule="auto"/>
+      </w:pPr>
+      <w:r>
+        <w:t>Data binding could also be known as mapping, sterilization, desterilization, marshaling, or</w:t>
+      </w:r>
+      <w:r>
+        <w:t xml:space="preserve"> un-marshaling</w:t>
+      </w:r>
+      <w:r>
+        <w:t>.</w:t>
+      </w:r>
+    </w:p>
+    <w:p>
+      <w:pPr>
+        <w:pStyle w:val="ListParagraph"/>
+        <w:numPr>
+          <w:ilvl w:val="0"/>
+          <w:numId w:val="2"/>
+        </w:numPr>
+        <w:spacing w:line="360" w:lineRule="auto"/>
+      </w:pPr>
+      <w:r>
+        <w:t>Jackson is Spring Boots data binding project behind the scenes, but Jackson is a separate project from Jackson.</w:t>
+      </w:r>
+    </w:p>
+    <w:p>
+      <w:pPr>
+        <w:pStyle w:val="ListParagraph"/>
+        <w:numPr>
+          <w:ilvl w:val="0"/>
+          <w:numId w:val="2"/>
+        </w:numPr>
+        <w:spacing w:line="360" w:lineRule="auto"/>
+      </w:pPr>
+      <w:r>
+        <w:t>Jackson will call the appropriate getter or setter methods whether you’re converting from JSON to Java POJO or Java POJO to JSON.</w:t>
+      </w:r>
+    </w:p>
+    <w:p>
+      <w:pPr>
+        <w:pStyle w:val="ListParagraph"/>
+        <w:numPr>
+          <w:ilvl w:val="0"/>
+          <w:numId w:val="2"/>
+        </w:numPr>
+        <w:spacing w:line="360" w:lineRule="auto"/>
+      </w:pPr>
+      <w:r>
+        <w:t>To convert JSON to Java POJO Jackson calls setter methods on Java POJO</w:t>
+      </w:r>
+    </w:p>
+    <w:p>
+      <w:pPr>
+        <w:pStyle w:val="ListParagraph"/>
+        <w:numPr>
+          <w:ilvl w:val="0"/>
+          <w:numId w:val="2"/>
+        </w:numPr>
+        <w:spacing w:line="360" w:lineRule="auto"/>
+      </w:pPr>
+      <w:r>
+        <w:t>To convert Java POJO</w:t>
+      </w:r>
+      <w:r>
+        <w:t xml:space="preserve"> </w:t>
+      </w:r>
+      <w:r>
+        <w:t xml:space="preserve">to </w:t>
+      </w:r>
+      <w:r>
+        <w:t xml:space="preserve">JSON </w:t>
+      </w:r>
+      <w:r>
+        <w:t xml:space="preserve">Jackson calls </w:t>
+      </w:r>
+      <w:r>
+        <w:t>g</w:t>
+      </w:r>
+      <w:r>
+        <w:t xml:space="preserve">etter methods on </w:t>
+      </w:r>
+      <w:r>
+        <w:t>Java POJO</w:t>
+      </w:r>
+    </w:p>
+    <w:p>
+      <w:pPr>
+        <w:pStyle w:val="ListParagraph"/>
+        <w:numPr>
+          <w:ilvl w:val="0"/>
+          <w:numId w:val="2"/>
+        </w:numPr>
+        <w:spacing w:line="360" w:lineRule="auto"/>
+      </w:pPr>
+      <w:r>
+        <w:t>When you’re building Spring REST applications Spring will automatically handle the Jackson integration.</w:t>
+      </w:r>
+    </w:p>
+    <w:p>
+      <w:pPr>
+        <w:pStyle w:val="ListParagraph"/>
+        <w:numPr>
+          <w:ilvl w:val="0"/>
+          <w:numId w:val="2"/>
+        </w:numPr>
+        <w:spacing w:line="360" w:lineRule="auto"/>
+      </w:pPr>
+      <w:r>
+        <w:t>Any data being passed to the REST controller is converted to a POJO.</w:t>
+      </w:r>
+    </w:p>
+    <w:p>
+      <w:pPr>
+        <w:pStyle w:val="ListParagraph"/>
+        <w:numPr>
+          <w:ilvl w:val="0"/>
+          <w:numId w:val="2"/>
+        </w:numPr>
+        <w:spacing w:line="360" w:lineRule="auto"/>
+      </w:pPr>
+      <w:r>
+        <w:t>Any Java object being returned from the REST controller is converted to JSON.</w:t>
+      </w:r>
+    </w:p>
+    <w:p>
+      <w:pPr>
+        <w:spacing w:line="360" w:lineRule="auto"/>
+      </w:pPr>
+    </w:p>
+    <w:p>
+      <w:pPr>
+        <w:spacing w:line="360" w:lineRule="auto"/>
+      </w:pPr>
+      <w:r>
+        <w:t>Spring Boot REST Path Variables </w:t>
+      </w:r>
+    </w:p>
+    <w:p>
+      <w:pPr>
+        <w:pStyle w:val="ListParagraph"/>
+        <w:numPr>
+          <w:ilvl w:val="0"/>
+          <w:numId w:val="2"/>
+        </w:numPr>
+        <w:spacing w:line="360" w:lineRule="auto"/>
+      </w:pPr>
+      <w:r>
+        <w:t xml:space="preserve">We can call our variable by using curly braces at the end of our </w:t>
+      </w:r>
+      <w:r>
+        <w:t>URL.</w:t>
+      </w:r>
+    </w:p>
+    <w:p>
+      <w:pPr>
+        <w:spacing w:line="360" w:lineRule="auto"/>
+      </w:pPr>
+    </w:p>
+    <w:p>
+      <w:pPr>
+        <w:spacing w:line="360" w:lineRule="auto"/>
+      </w:pPr>
+      <w:r>
+        <w:t>Spring Boot REST Exception Handling</w:t>
+      </w:r>
+    </w:p>
+    <w:p>
+      <w:pPr>
+        <w:pStyle w:val="ListParagraph"/>
+        <w:numPr>
+          <w:ilvl w:val="0"/>
+          <w:numId w:val="2"/>
+        </w:numPr>
+        <w:spacing w:line="360" w:lineRule="auto"/>
+      </w:pPr>
+      <w:r>
+        <w:t>We need to implement REST exception handling to better manage the passing of requests to the server with bad data.</w:t>
+      </w:r>
+    </w:p>
+    <w:p>
+      <w:pPr>
+        <w:pStyle w:val="ListParagraph"/>
+        <w:numPr>
+          <w:ilvl w:val="0"/>
+          <w:numId w:val="2"/>
+        </w:numPr>
+        <w:spacing w:line="360" w:lineRule="auto"/>
+      </w:pPr>
+      <w:r>
+        <w:t xml:space="preserve">When we run into an </w:t>
+      </w:r>
+      <w:r>
+        <w:t>error,</w:t>
+      </w:r>
+      <w:r>
+        <w:t xml:space="preserve"> we want to handle it by returning the error as </w:t>
+      </w:r>
+      <w:r>
+        <w:t>JSON.</w:t>
+      </w:r>
+      <w:r>
+        <w:t xml:space="preserve"> </w:t>
+      </w:r>
+    </w:p>
+    <w:p>
+      <w:pPr>
+        <w:pStyle w:val="ListParagraph"/>
+        <w:numPr>
+          <w:ilvl w:val="0"/>
+          <w:numId w:val="2"/>
+        </w:numPr>
+        <w:spacing w:line="360" w:lineRule="auto"/>
+      </w:pPr>
+      <w:r>
+        <w:t>It’s</w:t>
+      </w:r>
+      <w:r>
+        <w:t xml:space="preserve"> desirable that this error has a status, message</w:t>
+      </w:r>
+      <w:r>
+        <w:t>,</w:t>
+      </w:r>
+      <w:r>
+        <w:t xml:space="preserve"> and </w:t>
+      </w:r>
+      <w:r>
+        <w:t>timestamp.</w:t>
+      </w:r>
+    </w:p>
+    <w:p>
+      <w:pPr>
+        <w:spacing w:line="360" w:lineRule="auto"/>
+      </w:pPr>
+    </w:p>
+    <w:p>
+      <w:pPr>
+        <w:spacing w:line="360" w:lineRule="auto"/>
+      </w:pPr>
+    </w:p>
+    <w:p>
+      <w:pPr>
+        <w:spacing w:line="360" w:lineRule="auto"/>
+      </w:pPr>
+      <w:r>
+        <w:lastRenderedPageBreak/>
+        <w:t xml:space="preserve">Spring Boot REST </w:t>
+      </w:r>
+      <w:r>
+        <w:t xml:space="preserve">Global </w:t>
+      </w:r>
+      <w:r>
+        <w:t>Exception Handling</w:t>
+      </w:r>
+    </w:p>
+    <w:p>
+      <w:pPr>
+        <w:pStyle w:val="ListParagraph"/>
+        <w:numPr>
+          <w:ilvl w:val="0"/>
+          <w:numId w:val="2"/>
+        </w:numPr>
+        <w:spacing w:line="360" w:lineRule="auto"/>
+      </w:pPr>
+      <w:r>
+        <w:t>Best practice</w:t>
+      </w:r>
+    </w:p>
+    <w:p>
+      <w:pPr>
+        <w:pStyle w:val="ListParagraph"/>
+        <w:numPr>
+          <w:ilvl w:val="0"/>
+          <w:numId w:val="2"/>
+        </w:numPr>
+        <w:spacing w:line="360" w:lineRule="auto"/>
+      </w:pPr>
+      <w:r>
+        <w:t>Exception handler code is only for the specific REST controller and can’t be used by other controllers. Large projects will have multiple controllers.</w:t>
+      </w:r>
+    </w:p>
+    <w:p>
+      <w:pPr>
+        <w:pStyle w:val="ListParagraph"/>
+        <w:numPr>
+          <w:ilvl w:val="0"/>
+          <w:numId w:val="2"/>
+        </w:numPr>
+        <w:spacing w:line="360" w:lineRule="auto"/>
+      </w:pPr>
+      <w:r>
+        <w:t>What we need to combat standard exception handler limitations are global exception handlers which promote reuse and centralize your exception handling and minimize the amount of code that you need to duplicate across multiple controllers on very large projects.</w:t>
+      </w:r>
+    </w:p>
+    <w:p>
+      <w:pPr>
+        <w:pStyle w:val="ListParagraph"/>
+        <w:numPr>
+          <w:ilvl w:val="0"/>
+          <w:numId w:val="2"/>
+        </w:numPr>
+        <w:spacing w:line="360" w:lineRule="auto"/>
+      </w:pPr>
+      <w:r>
+        <w:t xml:space="preserve">Programmers can use the @ControllerAdvice which is </w:t>
+      </w:r>
+      <w:r>
+        <w:t>like</w:t>
+      </w:r>
+      <w:r>
+        <w:t xml:space="preserve"> an interceptor or a filter that we can use to pre-process requests to controllers, </w:t>
+      </w:r>
+      <w:r>
+        <w:t xml:space="preserve">and </w:t>
+      </w:r>
+      <w:r>
+        <w:t xml:space="preserve">post-process responses to handle exceptions, and </w:t>
+      </w:r>
+      <w:r>
+        <w:t>it’s</w:t>
+      </w:r>
+      <w:r>
+        <w:t xml:space="preserve"> perfect for global exception handling.</w:t>
+      </w:r>
+    </w:p>
+    <w:p>
+      <w:pPr>
+        <w:pStyle w:val="ListParagraph"/>
+        <w:numPr>
+          <w:ilvl w:val="0"/>
+          <w:numId w:val="2"/>
+        </w:numPr>
+        <w:spacing w:line="360" w:lineRule="auto"/>
+      </w:pPr>
+      <w:r>
+        <w:t xml:space="preserve">The major key is that now we would have global exception handlers, so the code is no longer stuck in the service itself. We can </w:t>
+      </w:r>
+      <w:proofErr w:type="gramStart"/>
+      <w:r>
+        <w:t>actually make</w:t>
+      </w:r>
+      <w:proofErr w:type="gramEnd"/>
+      <w:r>
+        <w:t xml:space="preserve"> use of it at the controller advice </w:t>
+      </w:r>
+      <w:r>
+        <w:t>level,</w:t>
+      </w:r>
+      <w:r>
+        <w:t xml:space="preserve"> and we could have multiple services that could all throw exceptions.</w:t>
+      </w:r>
+    </w:p>
+    <w:p>
+      <w:pPr>
+        <w:spacing w:line="360" w:lineRule="auto"/>
+      </w:pPr>
+    </w:p>
+    <w:p>
+      <w:pPr>
+        <w:spacing w:line="360" w:lineRule="auto"/>
+      </w:pPr>
+      <w:r>
+        <w:t>Spring Boot REST API Design - Best Practices</w:t>
+      </w:r>
+    </w:p>
+    <w:p>
+      <w:pPr>
+        <w:pStyle w:val="ListParagraph"/>
+        <w:numPr>
+          <w:ilvl w:val="0"/>
+          <w:numId w:val="2"/>
+        </w:numPr>
+        <w:spacing w:line="360" w:lineRule="auto"/>
+      </w:pPr>
+      <w:r>
+        <w:t>Things to consider when designing an API:</w:t>
+      </w:r>
+    </w:p>
+    <w:p>
+      <w:pPr>
+        <w:pStyle w:val="ListParagraph"/>
+        <w:numPr>
+          <w:ilvl w:val="1"/>
+          <w:numId w:val="2"/>
+        </w:numPr>
+        <w:spacing w:line="360" w:lineRule="auto"/>
+      </w:pPr>
+      <w:r>
+        <w:t>Who will use the API?</w:t>
+      </w:r>
+    </w:p>
+    <w:p>
+      <w:pPr>
+        <w:pStyle w:val="ListParagraph"/>
+        <w:numPr>
+          <w:ilvl w:val="1"/>
+          <w:numId w:val="2"/>
+        </w:numPr>
+        <w:spacing w:line="360" w:lineRule="auto"/>
+      </w:pPr>
+      <w:r>
+        <w:t>How will they use the API?</w:t>
+      </w:r>
+    </w:p>
+    <w:p>
+      <w:pPr>
+        <w:pStyle w:val="ListParagraph"/>
+        <w:numPr>
+          <w:ilvl w:val="1"/>
+          <w:numId w:val="2"/>
+        </w:numPr>
+        <w:spacing w:line="360" w:lineRule="auto"/>
+      </w:pPr>
+      <w:r>
+        <w:t>What are the requirements?</w:t>
+      </w:r>
+    </w:p>
+    <w:p>
+      <w:pPr>
+        <w:pStyle w:val="ListParagraph"/>
+        <w:numPr>
+          <w:ilvl w:val="0"/>
+          <w:numId w:val="2"/>
+        </w:numPr>
+        <w:spacing w:line="360" w:lineRule="auto"/>
+      </w:pPr>
+      <w:r>
+        <w:t>API Scenario: I must create a REST API for the employee Directory…</w:t>
+      </w:r>
+    </w:p>
+    <w:p>
+      <w:pPr>
+        <w:pStyle w:val="ListParagraph"/>
+        <w:numPr>
+          <w:ilvl w:val="1"/>
+          <w:numId w:val="2"/>
+        </w:numPr>
+        <w:spacing w:line="360" w:lineRule="auto"/>
+      </w:pPr>
+      <w:r>
+        <w:t>Design process:</w:t>
+      </w:r>
+    </w:p>
+    <w:p>
+      <w:pPr>
+        <w:pStyle w:val="ListParagraph"/>
+        <w:numPr>
+          <w:ilvl w:val="2"/>
+          <w:numId w:val="2"/>
+        </w:numPr>
+        <w:spacing w:line="360" w:lineRule="auto"/>
+      </w:pPr>
+      <w:r>
+        <w:t>Review API requirements.</w:t>
+      </w:r>
+    </w:p>
+    <w:p>
+      <w:pPr>
+        <w:pStyle w:val="ListParagraph"/>
+        <w:numPr>
+          <w:ilvl w:val="3"/>
+          <w:numId w:val="2"/>
+        </w:numPr>
+        <w:spacing w:line="360" w:lineRule="auto"/>
+      </w:pPr>
+      <w:r>
+        <w:t>REST clients should have CRUD capabilities and be able to:</w:t>
+      </w:r>
+    </w:p>
+    <w:p>
+      <w:pPr>
+        <w:pStyle w:val="ListParagraph"/>
+        <w:numPr>
+          <w:ilvl w:val="4"/>
+          <w:numId w:val="2"/>
+        </w:numPr>
+        <w:spacing w:line="360" w:lineRule="auto"/>
+      </w:pPr>
+      <w:r>
+        <w:t>Get a list of employees</w:t>
+      </w:r>
+      <w:r>
+        <w:t>.</w:t>
+      </w:r>
+    </w:p>
+    <w:p>
+      <w:pPr>
+        <w:pStyle w:val="ListParagraph"/>
+        <w:numPr>
+          <w:ilvl w:val="4"/>
+          <w:numId w:val="2"/>
+        </w:numPr>
+        <w:spacing w:line="360" w:lineRule="auto"/>
+      </w:pPr>
+      <w:r>
+        <w:t>Get a single employee by id</w:t>
+      </w:r>
+      <w:r>
+        <w:t>.</w:t>
+      </w:r>
+    </w:p>
+    <w:p>
+      <w:pPr>
+        <w:pStyle w:val="ListParagraph"/>
+        <w:numPr>
+          <w:ilvl w:val="4"/>
+          <w:numId w:val="2"/>
+        </w:numPr>
+        <w:spacing w:line="360" w:lineRule="auto"/>
+      </w:pPr>
+      <w:r>
+        <w:t>Add a new employee</w:t>
+      </w:r>
+      <w:r>
+        <w:t>.</w:t>
+      </w:r>
+    </w:p>
+    <w:p>
+      <w:pPr>
+        <w:pStyle w:val="ListParagraph"/>
+        <w:numPr>
+          <w:ilvl w:val="4"/>
+          <w:numId w:val="2"/>
+        </w:numPr>
+        <w:spacing w:line="360" w:lineRule="auto"/>
+      </w:pPr>
+      <w:r>
+        <w:t>Update an employee</w:t>
+      </w:r>
+      <w:r>
+        <w:t>.</w:t>
+      </w:r>
+    </w:p>
+    <w:p>
+      <w:pPr>
+        <w:pStyle w:val="ListParagraph"/>
+        <w:numPr>
+          <w:ilvl w:val="4"/>
+          <w:numId w:val="2"/>
+        </w:numPr>
+        <w:spacing w:line="360" w:lineRule="auto"/>
+      </w:pPr>
+      <w:r>
+        <w:t>Delete an employee</w:t>
+      </w:r>
+      <w:r>
+        <w:t>.</w:t>
+      </w:r>
+    </w:p>
+    <w:p>
+      <w:pPr>
+        <w:pStyle w:val="ListParagraph"/>
+        <w:numPr>
+          <w:ilvl w:val="3"/>
+          <w:numId w:val="2"/>
+        </w:numPr>
+        <w:spacing w:line="360" w:lineRule="auto"/>
+      </w:pPr>
+      <w:r>
+        <w:lastRenderedPageBreak/>
+        <w:t>Identify the main resource/entity.</w:t>
+      </w:r>
+    </w:p>
+    <w:p>
+      <w:pPr>
+        <w:pStyle w:val="ListParagraph"/>
+        <w:numPr>
+          <w:ilvl w:val="4"/>
+          <w:numId w:val="2"/>
+        </w:numPr>
+        <w:spacing w:line="360" w:lineRule="auto"/>
+      </w:pPr>
+      <w:r>
+        <w:t>To identify the main resource/entity, look for the most prominent “noun”.</w:t>
+      </w:r>
+    </w:p>
+    <w:p>
+      <w:pPr>
+        <w:pStyle w:val="ListParagraph"/>
+        <w:numPr>
+          <w:ilvl w:val="4"/>
+          <w:numId w:val="2"/>
+        </w:numPr>
+        <w:spacing w:line="360" w:lineRule="auto"/>
+      </w:pPr>
+      <w:r>
+        <w:t>For our project, the most prominent noun is “employee”.</w:t>
+      </w:r>
+    </w:p>
+    <w:p>
+      <w:pPr>
+        <w:pStyle w:val="ListParagraph"/>
+        <w:numPr>
+          <w:ilvl w:val="4"/>
+          <w:numId w:val="2"/>
+        </w:numPr>
+        <w:spacing w:line="360" w:lineRule="auto"/>
+      </w:pPr>
+      <w:r>
+        <w:t>The convention is to use the plural form of resource/entity: employees.</w:t>
+      </w:r>
+    </w:p>
+    <w:p>
+      <w:pPr>
+        <w:pStyle w:val="ListParagraph"/>
+        <w:numPr>
+          <w:ilvl w:val="3"/>
+          <w:numId w:val="2"/>
+        </w:numPr>
+        <w:spacing w:line="360" w:lineRule="auto"/>
+      </w:pPr>
+      <w:r>
+        <w:t>Use HTTP methods to assign the action on a given resource.</w:t>
+      </w:r>
+    </w:p>
+    <w:p>
+      <w:pPr>
+        <w:pStyle w:val="ListParagraph"/>
+        <w:numPr>
+          <w:ilvl w:val="4"/>
+          <w:numId w:val="2"/>
+        </w:numPr>
+        <w:spacing w:line="360" w:lineRule="auto"/>
+      </w:pPr>
+      <w:r>
+        <w:t>POST request – Create a new entity.</w:t>
+      </w:r>
+    </w:p>
+    <w:p>
+      <w:pPr>
+        <w:pStyle w:val="ListParagraph"/>
+        <w:numPr>
+          <w:ilvl w:val="4"/>
+          <w:numId w:val="2"/>
+        </w:numPr>
+        <w:spacing w:line="360" w:lineRule="auto"/>
+      </w:pPr>
+      <w:r>
+        <w:t>GET request – Read a list of entities or a single entity.</w:t>
+      </w:r>
+    </w:p>
+    <w:p>
+      <w:pPr>
+        <w:pStyle w:val="ListParagraph"/>
+        <w:numPr>
+          <w:ilvl w:val="4"/>
+          <w:numId w:val="2"/>
+        </w:numPr>
+        <w:spacing w:line="360" w:lineRule="auto"/>
+      </w:pPr>
+      <w:r>
+        <w:t>PUT request Update an existing entity.</w:t>
+      </w:r>
+    </w:p>
+    <w:p>
+      <w:pPr>
+        <w:pStyle w:val="ListParagraph"/>
+        <w:numPr>
+          <w:ilvl w:val="4"/>
+          <w:numId w:val="2"/>
+        </w:numPr>
+        <w:spacing w:line="360" w:lineRule="auto"/>
+      </w:pPr>
+      <w:r>
+        <w:t>DELETE request – Delete an existing entity.</w:t>
+      </w:r>
+    </w:p>
+    <w:p>
+      <w:pPr>
+        <w:pStyle w:val="ListParagraph"/>
+        <w:spacing w:line="360" w:lineRule="auto"/>
+        <w:ind w:left="3600"/>
+      </w:pPr>
+    </w:p>
+    <w:p>
+      <w:pPr>
+        <w:pStyle w:val="ListParagraph"/>
+        <w:numPr>
+          <w:ilvl w:val="4"/>
+          <w:numId w:val="2"/>
+        </w:numPr>
+        <w:spacing w:line="360" w:lineRule="auto"/>
+      </w:pPr>
+      <w:r>
+        <w:t>Real-time HTTP Methods:</w:t>
+      </w:r>
+    </w:p>
+    <w:p>
+      <w:pPr>
+        <w:pStyle w:val="ListParagraph"/>
+        <w:numPr>
+          <w:ilvl w:val="5"/>
+          <w:numId w:val="2"/>
+        </w:numPr>
+        <w:spacing w:line="360" w:lineRule="auto"/>
+      </w:pPr>
+      <w:r>
+        <w:t xml:space="preserve">POST request – </w:t>
+      </w:r>
+      <w:r>
+        <w:t>/</w:t>
+      </w:r>
+      <w:proofErr w:type="spellStart"/>
+      <w:r>
+        <w:t>api</w:t>
+      </w:r>
+      <w:proofErr w:type="spellEnd"/>
+      <w:r>
+        <w:t>/employees</w:t>
+      </w:r>
+    </w:p>
+    <w:p>
+      <w:pPr>
+        <w:pStyle w:val="ListParagraph"/>
+        <w:numPr>
+          <w:ilvl w:val="5"/>
+          <w:numId w:val="2"/>
+        </w:numPr>
+        <w:spacing w:line="360" w:lineRule="auto"/>
+      </w:pPr>
+      <w:r>
+        <w:t xml:space="preserve">GET request – </w:t>
+      </w:r>
+      <w:r>
+        <w:t>/</w:t>
+      </w:r>
+      <w:proofErr w:type="spellStart"/>
+      <w:r>
+        <w:t>api</w:t>
+      </w:r>
+      <w:proofErr w:type="spellEnd"/>
+      <w:r>
+        <w:t>/</w:t>
+      </w:r>
+      <w:proofErr w:type="gramStart"/>
+      <w:r>
+        <w:t>employees</w:t>
+      </w:r>
+      <w:proofErr w:type="gramEnd"/>
+    </w:p>
+    <w:p>
+      <w:pPr>
+        <w:pStyle w:val="ListParagraph"/>
+        <w:numPr>
+          <w:ilvl w:val="5"/>
+          <w:numId w:val="2"/>
+        </w:numPr>
+        <w:spacing w:line="360" w:lineRule="auto"/>
+      </w:pPr>
+      <w:r>
+        <w:t>GET request – /</w:t>
+      </w:r>
+      <w:proofErr w:type="spellStart"/>
+      <w:r>
+        <w:t>api</w:t>
+      </w:r>
+      <w:proofErr w:type="spellEnd"/>
+      <w:r>
+        <w:t>/employees</w:t>
+      </w:r>
+      <w:r>
+        <w:t>/ {</w:t>
+      </w:r>
+      <w:proofErr w:type="spellStart"/>
+      <w:r>
+        <w:t>employeeId</w:t>
+      </w:r>
+      <w:proofErr w:type="spellEnd"/>
+      <w:r>
+        <w:t>}</w:t>
+      </w:r>
+    </w:p>
+    <w:p>
+      <w:pPr>
+        <w:pStyle w:val="ListParagraph"/>
+        <w:numPr>
+          <w:ilvl w:val="5"/>
+          <w:numId w:val="2"/>
+        </w:numPr>
+        <w:spacing w:line="360" w:lineRule="auto"/>
+      </w:pPr>
+      <w:r>
+        <w:t>PUT request</w:t>
+      </w:r>
+      <w:r>
+        <w:t xml:space="preserve"> </w:t>
+      </w:r>
+      <w:r>
+        <w:t>– /</w:t>
+      </w:r>
+      <w:proofErr w:type="spellStart"/>
+      <w:r>
+        <w:t>api</w:t>
+      </w:r>
+      <w:proofErr w:type="spellEnd"/>
+      <w:r>
+        <w:t>/</w:t>
+      </w:r>
+      <w:proofErr w:type="gramStart"/>
+      <w:r>
+        <w:t>employees</w:t>
+      </w:r>
+      <w:proofErr w:type="gramEnd"/>
+      <w:r>
+        <w:t xml:space="preserve"> </w:t>
+      </w:r>
+    </w:p>
+    <w:p>
+      <w:pPr>
+        <w:pStyle w:val="ListParagraph"/>
+        <w:numPr>
+          <w:ilvl w:val="5"/>
+          <w:numId w:val="2"/>
+        </w:numPr>
+        <w:spacing w:line="360" w:lineRule="auto"/>
+      </w:pPr>
+      <w:r>
+        <w:t>DELETE request – /</w:t>
+      </w:r>
+      <w:proofErr w:type="spellStart"/>
+      <w:r>
+        <w:t>api</w:t>
+      </w:r>
+      <w:proofErr w:type="spellEnd"/>
+      <w:r>
+        <w:t>/employees/ {</w:t>
+      </w:r>
+      <w:proofErr w:type="spellStart"/>
+      <w:r>
+        <w:t>employeeId</w:t>
+      </w:r>
+      <w:proofErr w:type="spellEnd"/>
+      <w:r>
+        <w:t>}</w:t>
+      </w:r>
+    </w:p>
+    <w:p>
+      <w:pPr>
+        <w:pStyle w:val="ListParagraph"/>
+        <w:spacing w:line="360" w:lineRule="auto"/>
+        <w:ind w:left="4320"/>
+      </w:pPr>
+    </w:p>
+    <w:p>
+      <w:pPr>
+        <w:pStyle w:val="ListParagraph"/>
+        <w:numPr>
+          <w:ilvl w:val="4"/>
+          <w:numId w:val="2"/>
+        </w:numPr>
+        <w:spacing w:line="360" w:lineRule="auto"/>
+      </w:pPr>
+      <w:r>
+        <w:t xml:space="preserve">DO NOTs w/ </w:t>
+      </w:r>
+      <w:r>
+        <w:t>Real-time HTTP Methods:</w:t>
+      </w:r>
+    </w:p>
+    <w:p>
+      <w:pPr>
+        <w:pStyle w:val="ListParagraph"/>
+        <w:numPr>
+          <w:ilvl w:val="5"/>
+          <w:numId w:val="2"/>
+        </w:numPr>
+        <w:spacing w:line="360" w:lineRule="auto"/>
+      </w:pPr>
+      <w:r>
+        <w:t xml:space="preserve">Don’t include actions in the endpoint for example if the endpoints CRUD operation is to delete or add do not do this: </w:t>
+      </w:r>
+      <w:r>
+        <w:t>/</w:t>
+      </w:r>
+      <w:proofErr w:type="spellStart"/>
+      <w:r>
+        <w:t>api</w:t>
+      </w:r>
+      <w:proofErr w:type="spellEnd"/>
+      <w:r>
+        <w:t>/</w:t>
+      </w:r>
+      <w:proofErr w:type="spellStart"/>
+      <w:r>
+        <w:t>deleteE</w:t>
+      </w:r>
+      <w:r>
+        <w:t>mployee</w:t>
+      </w:r>
+      <w:proofErr w:type="spellEnd"/>
+      <w:r>
+        <w:t xml:space="preserve"> or </w:t>
+      </w:r>
+      <w:r>
+        <w:t>/</w:t>
+      </w:r>
+      <w:proofErr w:type="spellStart"/>
+      <w:r>
+        <w:t>api</w:t>
+      </w:r>
+      <w:proofErr w:type="spellEnd"/>
+      <w:r>
+        <w:t>/</w:t>
+      </w:r>
+      <w:proofErr w:type="spellStart"/>
+      <w:r>
+        <w:t>addE</w:t>
+      </w:r>
+      <w:r>
+        <w:t>ployee</w:t>
+      </w:r>
+      <w:proofErr w:type="spellEnd"/>
+      <w:r>
+        <w:t>/ {</w:t>
+      </w:r>
+      <w:proofErr w:type="spellStart"/>
+      <w:r>
+        <w:t>employeeId</w:t>
+      </w:r>
+      <w:proofErr w:type="spellEnd"/>
+      <w:r>
+        <w:t>}</w:t>
+      </w:r>
+    </w:p>
+    <w:p>
+      <w:pPr>
+        <w:pStyle w:val="ListParagraph"/>
+        <w:spacing w:line="360" w:lineRule="auto"/>
+        <w:ind w:left="3600"/>
       </w:pPr>
     </w:p>
     <w:sectPr>
@@ -45,6 +1788,241 @@
     </w:sectPr>
   </w:body>
 </w:document>
+</file>
+
+<file path=word/numbering.xml><?xml version="1.0" encoding="utf-8"?>
+<w:numbering xmlns:wpc="http://schemas.microsoft.com/office/word/2010/wordprocessingCanvas" xmlns:cx="http://schemas.microsoft.com/office/drawing/2014/chartex" xmlns:cx1="http://schemas.microsoft.com/office/drawing/2015/9/8/chartex" xmlns:cx2="http://schemas.microsoft.com/office/drawing/2015/10/21/chartex" xmlns:cx3="http://schemas.microsoft.com/office/drawing/2016/5/9/chartex" xmlns:cx4="http://schemas.microsoft.com/office/drawing/2016/5/10/chartex" xmlns:cx5="http://schemas.microsoft.com/office/drawing/2016/5/11/chartex" xmlns:cx6="http://schemas.microsoft.com/office/drawing/2016/5/12/chartex" xmlns:cx7="http://schemas.microsoft.com/office/drawing/2016/5/13/chartex" xmlns:cx8="http://schemas.microsoft.com/office/drawing/2016/5/14/chartex" xmlns:mc="http://schemas.openxmlformats.org/markup-compatibility/2006" xmlns:aink="http://schemas.microsoft.com/office/drawing/2016/ink" xmlns:am3d="http://schemas.microsoft.com/office/drawing/2017/model3d" xmlns:o="urn:schemas-microsoft-com:office:office" xmlns:oel="http://schemas.microsoft.com/office/2019/extlst" xmlns:r="http://schemas.openxmlformats.org/officeDocument/2006/relationships" xmlns:m="http://schemas.openxmlformats.org/officeDocument/2006/math" xmlns:v="urn:schemas-microsoft-com:vml" xmlns:wp14="http://schemas.microsoft.com/office/word/2010/wordprocessingDrawing" xmlns:wp="http://schemas.openxmlformats.org/drawingml/2006/wordprocessingDrawing" xmlns:w10="urn:schemas-microsoft-com:office:word" xmlns:w="http://schemas.openxmlformats.org/wordprocessingml/2006/main" xmlns:w14="http://schemas.microsoft.com/office/word/2010/wordml" xmlns:w15="http://schemas.microsoft.com/office/word/2012/wordml" xmlns:w16cex="http://schemas.microsoft.com/office/word/2018/wordml/cex" xmlns:w16cid="http://schemas.microsoft.com/office/word/2016/wordml/cid" xmlns:w16="http://schemas.microsoft.com/office/word/2018/wordml" xmlns:w16du="http://schemas.microsoft.com/office/word/2023/wordml/word16du" xmlns:w16sdtdh="http://schemas.microsoft.com/office/word/2020/wordml/sdtdatahash" xmlns:w16se="http://schemas.microsoft.com/office/word/2015/wordml/symex" xmlns:wpg="http://schemas.microsoft.com/office/word/2010/wordprocessingGroup" xmlns:wpi="http://schemas.microsoft.com/office/word/2010/wordprocessingInk" xmlns:wne="http://schemas.microsoft.com/office/word/2006/wordml" xmlns:wps="http://schemas.microsoft.com/office/word/2010/wordprocessingShape" mc:Ignorable="w14 w15 w16se w16cid w16 w16cex w16sdtdh wp14">
+  <w:abstractNum w:abstractNumId="0" w15:restartNumberingAfterBreak="0">
+    <w:nsid w:val="00265D6C"/>
+    <w:multiLevelType w:val="hybridMultilevel"/>
+    <w:tmpl w:val="23605E8C"/>
+    <w:lvl w:ilvl="0" w:tplc="D7927990">
+      <w:numFmt w:val="bullet"/>
+      <w:lvlText w:val=""/>
+      <w:lvlJc w:val="left"/>
+      <w:pPr>
+        <w:ind w:left="720" w:hanging="360"/>
+      </w:pPr>
+      <w:rPr>
+        <w:rFonts w:ascii="Symbol" w:eastAsiaTheme="minorHAnsi" w:hAnsi="Symbol" w:cstheme="minorBidi" w:hint="default"/>
+      </w:rPr>
+    </w:lvl>
+    <w:lvl w:ilvl="1" w:tplc="04090003">
+      <w:start w:val="1"/>
+      <w:numFmt w:val="bullet"/>
+      <w:lvlText w:val="o"/>
+      <w:lvlJc w:val="left"/>
+      <w:pPr>
+        <w:ind w:left="1440" w:hanging="360"/>
+      </w:pPr>
+      <w:rPr>
+        <w:rFonts w:ascii="Courier New" w:hAnsi="Courier New" w:cs="Courier New" w:hint="default"/>
+      </w:rPr>
+    </w:lvl>
+    <w:lvl w:ilvl="2" w:tplc="04090005" w:tentative="1">
+      <w:start w:val="1"/>
+      <w:numFmt w:val="bullet"/>
+      <w:lvlText w:val=""/>
+      <w:lvlJc w:val="left"/>
+      <w:pPr>
+        <w:ind w:left="2160" w:hanging="360"/>
+      </w:pPr>
+      <w:rPr>
+        <w:rFonts w:ascii="Wingdings" w:hAnsi="Wingdings" w:hint="default"/>
+      </w:rPr>
+    </w:lvl>
+    <w:lvl w:ilvl="3" w:tplc="04090001" w:tentative="1">
+      <w:start w:val="1"/>
+      <w:numFmt w:val="bullet"/>
+      <w:lvlText w:val=""/>
+      <w:lvlJc w:val="left"/>
+      <w:pPr>
+        <w:ind w:left="2880" w:hanging="360"/>
+      </w:pPr>
+      <w:rPr>
+        <w:rFonts w:ascii="Symbol" w:hAnsi="Symbol" w:hint="default"/>
+      </w:rPr>
+    </w:lvl>
+    <w:lvl w:ilvl="4" w:tplc="04090003" w:tentative="1">
+      <w:start w:val="1"/>
+      <w:numFmt w:val="bullet"/>
+      <w:lvlText w:val="o"/>
+      <w:lvlJc w:val="left"/>
+      <w:pPr>
+        <w:ind w:left="3600" w:hanging="360"/>
+      </w:pPr>
+      <w:rPr>
+        <w:rFonts w:ascii="Courier New" w:hAnsi="Courier New" w:cs="Courier New" w:hint="default"/>
+      </w:rPr>
+    </w:lvl>
+    <w:lvl w:ilvl="5" w:tplc="04090005" w:tentative="1">
+      <w:start w:val="1"/>
+      <w:numFmt w:val="bullet"/>
+      <w:lvlText w:val=""/>
+      <w:lvlJc w:val="left"/>
+      <w:pPr>
+        <w:ind w:left="4320" w:hanging="360"/>
+      </w:pPr>
+      <w:rPr>
+        <w:rFonts w:ascii="Wingdings" w:hAnsi="Wingdings" w:hint="default"/>
+      </w:rPr>
+    </w:lvl>
+    <w:lvl w:ilvl="6" w:tplc="04090001" w:tentative="1">
+      <w:start w:val="1"/>
+      <w:numFmt w:val="bullet"/>
+      <w:lvlText w:val=""/>
+      <w:lvlJc w:val="left"/>
+      <w:pPr>
+        <w:ind w:left="5040" w:hanging="360"/>
+      </w:pPr>
+      <w:rPr>
+        <w:rFonts w:ascii="Symbol" w:hAnsi="Symbol" w:hint="default"/>
+      </w:rPr>
+    </w:lvl>
+    <w:lvl w:ilvl="7" w:tplc="04090003" w:tentative="1">
+      <w:start w:val="1"/>
+      <w:numFmt w:val="bullet"/>
+      <w:lvlText w:val="o"/>
+      <w:lvlJc w:val="left"/>
+      <w:pPr>
+        <w:ind w:left="5760" w:hanging="360"/>
+      </w:pPr>
+      <w:rPr>
+        <w:rFonts w:ascii="Courier New" w:hAnsi="Courier New" w:cs="Courier New" w:hint="default"/>
+      </w:rPr>
+    </w:lvl>
+    <w:lvl w:ilvl="8" w:tplc="04090005" w:tentative="1">
+      <w:start w:val="1"/>
+      <w:numFmt w:val="bullet"/>
+      <w:lvlText w:val=""/>
+      <w:lvlJc w:val="left"/>
+      <w:pPr>
+        <w:ind w:left="6480" w:hanging="360"/>
+      </w:pPr>
+      <w:rPr>
+        <w:rFonts w:ascii="Wingdings" w:hAnsi="Wingdings" w:hint="default"/>
+      </w:rPr>
+    </w:lvl>
+  </w:abstractNum>
+  <w:abstractNum w:abstractNumId="1" w15:restartNumberingAfterBreak="0">
+    <w:nsid w:val="2B8C57F9"/>
+    <w:multiLevelType w:val="hybridMultilevel"/>
+    <w:tmpl w:val="F97A5A6C"/>
+    <w:lvl w:ilvl="0" w:tplc="774CF906">
+      <w:numFmt w:val="bullet"/>
+      <w:lvlText w:val=""/>
+      <w:lvlJc w:val="left"/>
+      <w:pPr>
+        <w:ind w:left="720" w:hanging="360"/>
+      </w:pPr>
+      <w:rPr>
+        <w:rFonts w:ascii="Symbol" w:eastAsiaTheme="minorHAnsi" w:hAnsi="Symbol" w:cstheme="minorBidi" w:hint="default"/>
+      </w:rPr>
+    </w:lvl>
+    <w:lvl w:ilvl="1" w:tplc="04090003">
+      <w:start w:val="1"/>
+      <w:numFmt w:val="bullet"/>
+      <w:lvlText w:val="o"/>
+      <w:lvlJc w:val="left"/>
+      <w:pPr>
+        <w:ind w:left="1440" w:hanging="360"/>
+      </w:pPr>
+      <w:rPr>
+        <w:rFonts w:ascii="Courier New" w:hAnsi="Courier New" w:cs="Courier New" w:hint="default"/>
+      </w:rPr>
+    </w:lvl>
+    <w:lvl w:ilvl="2" w:tplc="04090005">
+      <w:start w:val="1"/>
+      <w:numFmt w:val="bullet"/>
+      <w:lvlText w:val=""/>
+      <w:lvlJc w:val="left"/>
+      <w:pPr>
+        <w:ind w:left="2160" w:hanging="360"/>
+      </w:pPr>
+      <w:rPr>
+        <w:rFonts w:ascii="Wingdings" w:hAnsi="Wingdings" w:hint="default"/>
+      </w:rPr>
+    </w:lvl>
+    <w:lvl w:ilvl="3" w:tplc="04090001">
+      <w:start w:val="1"/>
+      <w:numFmt w:val="bullet"/>
+      <w:lvlText w:val=""/>
+      <w:lvlJc w:val="left"/>
+      <w:pPr>
+        <w:ind w:left="2880" w:hanging="360"/>
+      </w:pPr>
+      <w:rPr>
+        <w:rFonts w:ascii="Symbol" w:hAnsi="Symbol" w:hint="default"/>
+      </w:rPr>
+    </w:lvl>
+    <w:lvl w:ilvl="4" w:tplc="04090003">
+      <w:start w:val="1"/>
+      <w:numFmt w:val="bullet"/>
+      <w:lvlText w:val="o"/>
+      <w:lvlJc w:val="left"/>
+      <w:pPr>
+        <w:ind w:left="3600" w:hanging="360"/>
+      </w:pPr>
+      <w:rPr>
+        <w:rFonts w:ascii="Courier New" w:hAnsi="Courier New" w:cs="Courier New" w:hint="default"/>
+      </w:rPr>
+    </w:lvl>
+    <w:lvl w:ilvl="5" w:tplc="04090005">
+      <w:start w:val="1"/>
+      <w:numFmt w:val="bullet"/>
+      <w:lvlText w:val=""/>
+      <w:lvlJc w:val="left"/>
+      <w:pPr>
+        <w:ind w:left="4320" w:hanging="360"/>
+      </w:pPr>
+      <w:rPr>
+        <w:rFonts w:ascii="Wingdings" w:hAnsi="Wingdings" w:hint="default"/>
+      </w:rPr>
+    </w:lvl>
+    <w:lvl w:ilvl="6" w:tplc="04090001" w:tentative="1">
+      <w:start w:val="1"/>
+      <w:numFmt w:val="bullet"/>
+      <w:lvlText w:val=""/>
+      <w:lvlJc w:val="left"/>
+      <w:pPr>
+        <w:ind w:left="5040" w:hanging="360"/>
+      </w:pPr>
+      <w:rPr>
+        <w:rFonts w:ascii="Symbol" w:hAnsi="Symbol" w:hint="default"/>
+      </w:rPr>
+    </w:lvl>
+    <w:lvl w:ilvl="7" w:tplc="04090003" w:tentative="1">
+      <w:start w:val="1"/>
+      <w:numFmt w:val="bullet"/>
+      <w:lvlText w:val="o"/>
+      <w:lvlJc w:val="left"/>
+      <w:pPr>
+        <w:ind w:left="5760" w:hanging="360"/>
+      </w:pPr>
+      <w:rPr>
+        <w:rFonts w:ascii="Courier New" w:hAnsi="Courier New" w:cs="Courier New" w:hint="default"/>
+      </w:rPr>
+    </w:lvl>
+    <w:lvl w:ilvl="8" w:tplc="04090005" w:tentative="1">
+      <w:start w:val="1"/>
+      <w:numFmt w:val="bullet"/>
+      <w:lvlText w:val=""/>
+      <w:lvlJc w:val="left"/>
+      <w:pPr>
+        <w:ind w:left="6480" w:hanging="360"/>
+      </w:pPr>
+      <w:rPr>
+        <w:rFonts w:ascii="Wingdings" w:hAnsi="Wingdings" w:hint="default"/>
+      </w:rPr>
+    </w:lvl>
+  </w:abstractNum>
+  <w:num w:numId="1" w16cid:durableId="2033264117">
+    <w:abstractNumId w:val="0"/>
+  </w:num>
+  <w:num w:numId="2" w16cid:durableId="1424377481">
+    <w:abstractNumId w:val="1"/>
+  </w:num>
+</w:numbering>
 </file>
 
 <file path=word/styles.xml><?xml version="1.0" encoding="utf-8"?>
@@ -445,7 +2423,6 @@
   <w:style w:type="character" w:default="1" w:styleId="DefaultParagraphFont">
     <w:name w:val="Default Paragraph Font"/>
     <w:uiPriority w:val="1"/>
-    <w:semiHidden/>
     <w:unhideWhenUsed/>
   </w:style>
   <w:style w:type="table" w:default="1" w:styleId="TableNormal">
@@ -468,6 +2445,17 @@
     <w:uiPriority w:val="99"/>
     <w:semiHidden/>
     <w:unhideWhenUsed/>
+  </w:style>
+  <w:style w:type="paragraph" w:styleId="ListParagraph">
+    <w:name w:val="List Paragraph"/>
+    <w:basedOn w:val="Normal"/>
+    <w:uiPriority w:val="34"/>
+    <w:qFormat/>
+    <w:rsid w:val="00E34F9B"/>
+    <w:pPr>
+      <w:ind w:left="720"/>
+      <w:contextualSpacing/>
+    </w:pPr>
   </w:style>
 </w:styles>
 </file>

</xml_diff>